<commit_message>
beginning textures and drawing it on screen
</commit_message>
<xml_diff>
--- a/CoinHeist.docx
+++ b/CoinHeist.docx
@@ -49,10 +49,7 @@
         <w:t xml:space="preserve"> </w:t>
       </w:r>
       <w:r>
-        <w:t>arena</w:t>
-      </w:r>
-      <w:r>
-        <w:t xml:space="preserve"> filled with obstacles. </w:t>
+        <w:t xml:space="preserve">arena filled with obstacles. </w:t>
       </w:r>
       <w:r>
         <w:rPr>
@@ -131,23 +128,30 @@
           <w:b/>
           <w:bCs/>
         </w:rPr>
-        <w:t>Zapper Power-Up:</w:t>
-      </w:r>
-      <w:r>
-        <w:t xml:space="preserve"> Grants the player a </w:t>
+        <w:t>Gun</w:t>
       </w:r>
       <w:r>
         <w:rPr>
           <w:b/>
           <w:bCs/>
         </w:rPr>
-        <w:t>3-second window</w:t>
+        <w:t xml:space="preserve"> Power-Up:</w:t>
+      </w:r>
+      <w:r>
+        <w:t xml:space="preserve"> Grants the player a </w:t>
       </w:r>
       <w:r>
         <w:rPr>
           <w:b/>
           <w:bCs/>
         </w:rPr>
+        <w:t>3-second window</w:t>
+      </w:r>
+      <w:r>
+        <w:rPr>
+          <w:b/>
+          <w:bCs/>
+        </w:rPr>
         <w:t xml:space="preserve"> </w:t>
       </w:r>
       <w:r>
@@ -161,10 +165,7 @@
         <w:t>can be changed</w:t>
       </w:r>
       <w:r>
-        <w:t>)</w:t>
-      </w:r>
-      <w:r>
-        <w:t xml:space="preserve"> to </w:t>
+        <w:t xml:space="preserve">) to </w:t>
       </w:r>
       <w:r>
         <w:rPr>
@@ -360,6 +361,7 @@
       </w:pPr>
       <w:r>
         <w:rPr>
+          <w:noProof/>
           <w:lang w:val="en-GB"/>
         </w:rPr>
         <w:drawing>
@@ -544,23 +546,70 @@
     </w:p>
     <w:p>
       <w:pPr>
-        <w:rPr>
-          <w:lang w:val="en-GB"/>
-        </w:rPr>
-      </w:pPr>
+        <w:pStyle w:val="Heading2"/>
+        <w:rPr>
+          <w:lang w:val="en-GB"/>
+        </w:rPr>
+      </w:pPr>
+      <w:r>
+        <w:rPr>
+          <w:lang w:val="en-GB"/>
+        </w:rPr>
+        <w:t>Sound</w:t>
+      </w:r>
     </w:p>
     <w:p>
       <w:pPr>
-        <w:pStyle w:val="Heading2"/>
-        <w:rPr>
-          <w:lang w:val="en-GB"/>
-        </w:rPr>
-      </w:pPr>
-      <w:r>
-        <w:rPr>
-          <w:lang w:val="en-GB"/>
-        </w:rPr>
-        <w:t>Sound</w:t>
+        <w:pStyle w:val="ListParagraph"/>
+        <w:numPr>
+          <w:ilvl w:val="0"/>
+          <w:numId w:val="9"/>
+        </w:numPr>
+        <w:rPr>
+          <w:lang w:val="en-GB"/>
+        </w:rPr>
+      </w:pPr>
+      <w:r>
+        <w:rPr>
+          <w:lang w:val="en-GB"/>
+        </w:rPr>
+        <w:t>Background music</w:t>
+      </w:r>
+    </w:p>
+    <w:p>
+      <w:pPr>
+        <w:pStyle w:val="ListParagraph"/>
+        <w:numPr>
+          <w:ilvl w:val="0"/>
+          <w:numId w:val="9"/>
+        </w:numPr>
+        <w:rPr>
+          <w:lang w:val="en-GB"/>
+        </w:rPr>
+      </w:pPr>
+      <w:r>
+        <w:rPr>
+          <w:lang w:val="en-GB"/>
+        </w:rPr>
+        <w:t>Pickup sound</w:t>
+      </w:r>
+    </w:p>
+    <w:p>
+      <w:pPr>
+        <w:pStyle w:val="ListParagraph"/>
+        <w:numPr>
+          <w:ilvl w:val="0"/>
+          <w:numId w:val="9"/>
+        </w:numPr>
+        <w:rPr>
+          <w:lang w:val="en-GB"/>
+        </w:rPr>
+      </w:pPr>
+      <w:r>
+        <w:rPr>
+          <w:lang w:val="en-GB"/>
+        </w:rPr>
+        <w:t>Shooting sound</w:t>
       </w:r>
     </w:p>
     <w:sectPr>
@@ -1475,6 +1524,119 @@
     </w:lvl>
   </w:abstractNum>
   <w:abstractNum w:abstractNumId="7" w15:restartNumberingAfterBreak="0">
+    <w:nsid w:val="53D674CF"/>
+    <w:multiLevelType w:val="hybridMultilevel"/>
+    <w:tmpl w:val="FD3C7328"/>
+    <w:lvl w:ilvl="0" w:tplc="20000001">
+      <w:start w:val="1"/>
+      <w:numFmt w:val="bullet"/>
+      <w:lvlText w:val=""/>
+      <w:lvlJc w:val="left"/>
+      <w:pPr>
+        <w:ind w:left="720" w:hanging="360"/>
+      </w:pPr>
+      <w:rPr>
+        <w:rFonts w:ascii="Symbol" w:hAnsi="Symbol" w:hint="default"/>
+      </w:rPr>
+    </w:lvl>
+    <w:lvl w:ilvl="1" w:tplc="20000003" w:tentative="1">
+      <w:start w:val="1"/>
+      <w:numFmt w:val="bullet"/>
+      <w:lvlText w:val="o"/>
+      <w:lvlJc w:val="left"/>
+      <w:pPr>
+        <w:ind w:left="1440" w:hanging="360"/>
+      </w:pPr>
+      <w:rPr>
+        <w:rFonts w:ascii="Courier New" w:hAnsi="Courier New" w:cs="Courier New" w:hint="default"/>
+      </w:rPr>
+    </w:lvl>
+    <w:lvl w:ilvl="2" w:tplc="20000005" w:tentative="1">
+      <w:start w:val="1"/>
+      <w:numFmt w:val="bullet"/>
+      <w:lvlText w:val=""/>
+      <w:lvlJc w:val="left"/>
+      <w:pPr>
+        <w:ind w:left="2160" w:hanging="360"/>
+      </w:pPr>
+      <w:rPr>
+        <w:rFonts w:ascii="Wingdings" w:hAnsi="Wingdings" w:hint="default"/>
+      </w:rPr>
+    </w:lvl>
+    <w:lvl w:ilvl="3" w:tplc="20000001" w:tentative="1">
+      <w:start w:val="1"/>
+      <w:numFmt w:val="bullet"/>
+      <w:lvlText w:val=""/>
+      <w:lvlJc w:val="left"/>
+      <w:pPr>
+        <w:ind w:left="2880" w:hanging="360"/>
+      </w:pPr>
+      <w:rPr>
+        <w:rFonts w:ascii="Symbol" w:hAnsi="Symbol" w:hint="default"/>
+      </w:rPr>
+    </w:lvl>
+    <w:lvl w:ilvl="4" w:tplc="20000003" w:tentative="1">
+      <w:start w:val="1"/>
+      <w:numFmt w:val="bullet"/>
+      <w:lvlText w:val="o"/>
+      <w:lvlJc w:val="left"/>
+      <w:pPr>
+        <w:ind w:left="3600" w:hanging="360"/>
+      </w:pPr>
+      <w:rPr>
+        <w:rFonts w:ascii="Courier New" w:hAnsi="Courier New" w:cs="Courier New" w:hint="default"/>
+      </w:rPr>
+    </w:lvl>
+    <w:lvl w:ilvl="5" w:tplc="20000005" w:tentative="1">
+      <w:start w:val="1"/>
+      <w:numFmt w:val="bullet"/>
+      <w:lvlText w:val=""/>
+      <w:lvlJc w:val="left"/>
+      <w:pPr>
+        <w:ind w:left="4320" w:hanging="360"/>
+      </w:pPr>
+      <w:rPr>
+        <w:rFonts w:ascii="Wingdings" w:hAnsi="Wingdings" w:hint="default"/>
+      </w:rPr>
+    </w:lvl>
+    <w:lvl w:ilvl="6" w:tplc="20000001" w:tentative="1">
+      <w:start w:val="1"/>
+      <w:numFmt w:val="bullet"/>
+      <w:lvlText w:val=""/>
+      <w:lvlJc w:val="left"/>
+      <w:pPr>
+        <w:ind w:left="5040" w:hanging="360"/>
+      </w:pPr>
+      <w:rPr>
+        <w:rFonts w:ascii="Symbol" w:hAnsi="Symbol" w:hint="default"/>
+      </w:rPr>
+    </w:lvl>
+    <w:lvl w:ilvl="7" w:tplc="20000003" w:tentative="1">
+      <w:start w:val="1"/>
+      <w:numFmt w:val="bullet"/>
+      <w:lvlText w:val="o"/>
+      <w:lvlJc w:val="left"/>
+      <w:pPr>
+        <w:ind w:left="5760" w:hanging="360"/>
+      </w:pPr>
+      <w:rPr>
+        <w:rFonts w:ascii="Courier New" w:hAnsi="Courier New" w:cs="Courier New" w:hint="default"/>
+      </w:rPr>
+    </w:lvl>
+    <w:lvl w:ilvl="8" w:tplc="20000005" w:tentative="1">
+      <w:start w:val="1"/>
+      <w:numFmt w:val="bullet"/>
+      <w:lvlText w:val=""/>
+      <w:lvlJc w:val="left"/>
+      <w:pPr>
+        <w:ind w:left="6480" w:hanging="360"/>
+      </w:pPr>
+      <w:rPr>
+        <w:rFonts w:ascii="Wingdings" w:hAnsi="Wingdings" w:hint="default"/>
+      </w:rPr>
+    </w:lvl>
+  </w:abstractNum>
+  <w:abstractNum w:abstractNumId="8" w15:restartNumberingAfterBreak="0">
     <w:nsid w:val="5FEA613C"/>
     <w:multiLevelType w:val="hybridMultilevel"/>
     <w:tmpl w:val="F89409AC"/>
@@ -1591,7 +1753,7 @@
     <w:abstractNumId w:val="3"/>
   </w:num>
   <w:num w:numId="2" w16cid:durableId="1209142908">
-    <w:abstractNumId w:val="7"/>
+    <w:abstractNumId w:val="8"/>
   </w:num>
   <w:num w:numId="3" w16cid:durableId="1607036732">
     <w:abstractNumId w:val="0"/>
@@ -1610,6 +1772,9 @@
   </w:num>
   <w:num w:numId="8" w16cid:durableId="1678924400">
     <w:abstractNumId w:val="5"/>
+  </w:num>
+  <w:num w:numId="9" w16cid:durableId="145633525">
+    <w:abstractNumId w:val="7"/>
   </w:num>
 </w:numbering>
 </file>
@@ -2223,6 +2388,7 @@
   <w:style w:type="character" w:default="1" w:styleId="DefaultParagraphFont">
     <w:name w:val="Default Paragraph Font"/>
     <w:uiPriority w:val="1"/>
+    <w:semiHidden/>
     <w:unhideWhenUsed/>
   </w:style>
   <w:style w:type="table" w:default="1" w:styleId="TableNormal">

</xml_diff>